<commit_message>
Implementando el desarrollo, colocando algunos coceptos
</commit_message>
<xml_diff>
--- a/Desarrollo.docx
+++ b/Desarrollo.docx
@@ -407,7 +407,7 @@
         <w:pStyle w:val="Prrafodelista"/>
         <w:numPr>
           <w:ilvl w:val="0"/>
-          <w:numId w:val="8"/>
+          <w:numId w:val="10"/>
         </w:numPr>
         <w:rPr>
           <w:rFonts w:ascii="Arial" w:hAnsi="Arial" w:cs="Arial"/>
@@ -416,14 +416,25 @@
           <w:lang w:val="es-CO"/>
         </w:rPr>
       </w:pPr>
-      <w:r>
-        <w:rPr>
-          <w:rFonts w:ascii="Arial" w:hAnsi="Arial" w:cs="Arial"/>
-          <w:sz w:val="24"/>
-          <w:szCs w:val="24"/>
-          <w:lang w:val="es-CO"/>
-        </w:rPr>
-        <w:t>Estación de Servicio(EDS): Tiene un tanque de combustible que abastece varios surtidores.</w:t>
+      <w:proofErr w:type="spellStart"/>
+      <w:r>
+        <w:rPr>
+          <w:rFonts w:ascii="Arial" w:hAnsi="Arial" w:cs="Arial"/>
+          <w:sz w:val="24"/>
+          <w:szCs w:val="24"/>
+          <w:lang w:val="es-CO"/>
+        </w:rPr>
+        <w:t>Rednacional</w:t>
+      </w:r>
+      <w:proofErr w:type="spellEnd"/>
+      <w:r>
+        <w:rPr>
+          <w:rFonts w:ascii="Arial" w:hAnsi="Arial" w:cs="Arial"/>
+          <w:sz w:val="24"/>
+          <w:szCs w:val="24"/>
+          <w:lang w:val="es-CO"/>
+        </w:rPr>
+        <w:t>: Agrega estaciones de servicio y administra todas las estaciones de la red.</w:t>
       </w:r>
     </w:p>
     <w:p>
@@ -447,7 +458,7 @@
           <w:szCs w:val="24"/>
           <w:lang w:val="es-CO"/>
         </w:rPr>
-        <w:t>Surtidor: Distribuye combustible y registra las ventas.</w:t>
+        <w:t>Estación de Servicio(EDS): Tiene un tanque de combustible que abastece varios surtidores.</w:t>
       </w:r>
     </w:p>
     <w:p>
@@ -471,7 +482,64 @@
           <w:szCs w:val="24"/>
           <w:lang w:val="es-CO"/>
         </w:rPr>
-        <w:t>Transacción: Detalle cada venta realizada en un surtidor.</w:t>
+        <w:t>Surtidor: Distribuye combustible y registra las ventas.</w:t>
+      </w:r>
+    </w:p>
+    <w:p>
+      <w:pPr>
+        <w:pStyle w:val="Prrafodelista"/>
+        <w:numPr>
+          <w:ilvl w:val="0"/>
+          <w:numId w:val="8"/>
+        </w:numPr>
+        <w:rPr>
+          <w:rFonts w:ascii="Arial" w:hAnsi="Arial" w:cs="Arial"/>
+          <w:sz w:val="24"/>
+          <w:szCs w:val="24"/>
+          <w:lang w:val="es-CO"/>
+        </w:rPr>
+      </w:pPr>
+      <w:r>
+        <w:rPr>
+          <w:rFonts w:ascii="Arial" w:hAnsi="Arial" w:cs="Arial"/>
+          <w:sz w:val="24"/>
+          <w:szCs w:val="24"/>
+          <w:lang w:val="es-CO"/>
+        </w:rPr>
+        <w:t>Tanque: que va tener los tipos de combustible y la capacidad de almacenamiento.</w:t>
+      </w:r>
+    </w:p>
+    <w:p>
+      <w:pPr>
+        <w:pStyle w:val="Prrafodelista"/>
+        <w:numPr>
+          <w:ilvl w:val="0"/>
+          <w:numId w:val="8"/>
+        </w:numPr>
+        <w:rPr>
+          <w:rFonts w:ascii="Arial" w:hAnsi="Arial" w:cs="Arial"/>
+          <w:sz w:val="24"/>
+          <w:szCs w:val="24"/>
+          <w:lang w:val="es-CO"/>
+        </w:rPr>
+      </w:pPr>
+      <w:r>
+        <w:rPr>
+          <w:rFonts w:ascii="Arial" w:hAnsi="Arial" w:cs="Arial"/>
+          <w:sz w:val="24"/>
+          <w:szCs w:val="24"/>
+          <w:lang w:val="es-CO"/>
+        </w:rPr>
+        <w:t>Venta</w:t>
+      </w:r>
+      <w:r>
+        <w:rPr>
+          <w:rFonts w:ascii="Arial" w:hAnsi="Arial" w:cs="Arial"/>
+          <w:sz w:val="24"/>
+          <w:szCs w:val="24"/>
+          <w:lang w:val="es-CO"/>
+        </w:rPr>
+        <w:t>: Detalle cada venta realizada en un surtidor.</w:t>
       </w:r>
     </w:p>
     <w:p>
@@ -593,14 +661,59 @@
           <w:lang w:val="es-CO"/>
         </w:rPr>
       </w:pPr>
-      <w:r>
-        <w:rPr>
-          <w:rFonts w:ascii="Arial" w:hAnsi="Arial" w:cs="Arial"/>
-          <w:b/>
-          <w:sz w:val="24"/>
-          <w:szCs w:val="24"/>
-          <w:lang w:val="es-CO"/>
-        </w:rPr>
+    </w:p>
+    <w:p>
+      <w:pPr>
+        <w:rPr>
+          <w:rFonts w:ascii="Arial" w:hAnsi="Arial" w:cs="Arial"/>
+          <w:b/>
+          <w:sz w:val="24"/>
+          <w:szCs w:val="24"/>
+          <w:lang w:val="es-CO"/>
+        </w:rPr>
+      </w:pPr>
+    </w:p>
+    <w:p>
+      <w:pPr>
+        <w:rPr>
+          <w:rFonts w:ascii="Arial" w:hAnsi="Arial" w:cs="Arial"/>
+          <w:b/>
+          <w:sz w:val="24"/>
+          <w:szCs w:val="24"/>
+          <w:lang w:val="es-CO"/>
+        </w:rPr>
+      </w:pPr>
+    </w:p>
+    <w:p>
+      <w:pPr>
+        <w:rPr>
+          <w:rFonts w:ascii="Arial" w:hAnsi="Arial" w:cs="Arial"/>
+          <w:b/>
+          <w:sz w:val="24"/>
+          <w:szCs w:val="24"/>
+          <w:lang w:val="es-CO"/>
+        </w:rPr>
+      </w:pPr>
+    </w:p>
+    <w:p>
+      <w:pPr>
+        <w:rPr>
+          <w:rFonts w:ascii="Arial" w:hAnsi="Arial" w:cs="Arial"/>
+          <w:b/>
+          <w:sz w:val="24"/>
+          <w:szCs w:val="24"/>
+          <w:lang w:val="es-CO"/>
+        </w:rPr>
+      </w:pPr>
+      <w:r>
+        <w:rPr>
+          <w:rFonts w:ascii="Arial" w:hAnsi="Arial" w:cs="Arial"/>
+          <w:b/>
+          <w:sz w:val="24"/>
+          <w:szCs w:val="24"/>
+          <w:lang w:val="es-CO"/>
+        </w:rPr>
+        <w:lastRenderedPageBreak/>
         <w:t>3. Diagrama de clases UML (simplificado):</w:t>
       </w:r>
     </w:p>
@@ -614,8 +727,1918 @@
           <w:lang w:val="es-CO"/>
         </w:rPr>
       </w:pPr>
+    </w:p>
+    <w:p>
+      <w:pPr>
+        <w:rPr>
+          <w:rFonts w:ascii="Arial" w:hAnsi="Arial" w:cs="Arial"/>
+          <w:b/>
+          <w:sz w:val="24"/>
+          <w:szCs w:val="24"/>
+          <w:lang w:val="es-CO"/>
+        </w:rPr>
+      </w:pPr>
+    </w:p>
+    <w:p>
+      <w:pPr>
+        <w:rPr>
+          <w:rFonts w:ascii="Arial" w:hAnsi="Arial" w:cs="Arial"/>
+          <w:b/>
+          <w:sz w:val="24"/>
+          <w:szCs w:val="24"/>
+          <w:lang w:val="es-CO"/>
+        </w:rPr>
+      </w:pPr>
+    </w:p>
+    <w:p>
+      <w:pPr>
+        <w:rPr>
+          <w:rFonts w:ascii="Arial" w:hAnsi="Arial" w:cs="Arial"/>
+          <w:b/>
+          <w:sz w:val="28"/>
+          <w:szCs w:val="24"/>
+          <w:lang w:val="es-CO"/>
+        </w:rPr>
+      </w:pPr>
+      <w:r>
+        <w:rPr>
+          <w:rFonts w:ascii="Arial" w:hAnsi="Arial" w:cs="Arial"/>
+          <w:b/>
+          <w:sz w:val="28"/>
+          <w:szCs w:val="24"/>
+          <w:lang w:val="es-CO"/>
+        </w:rPr>
+        <w:t xml:space="preserve">Clase </w:t>
+      </w:r>
+      <w:proofErr w:type="spellStart"/>
+      <w:r>
+        <w:rPr>
+          <w:rFonts w:ascii="Arial" w:hAnsi="Arial" w:cs="Arial"/>
+          <w:b/>
+          <w:sz w:val="28"/>
+          <w:szCs w:val="24"/>
+          <w:lang w:val="es-CO"/>
+        </w:rPr>
+        <w:t>RedNacional</w:t>
+      </w:r>
+      <w:proofErr w:type="spellEnd"/>
+    </w:p>
+    <w:p>
+      <w:pPr>
+        <w:rPr>
+          <w:rFonts w:ascii="Arial" w:hAnsi="Arial" w:cs="Arial"/>
+          <w:b/>
+          <w:sz w:val="24"/>
+          <w:szCs w:val="24"/>
+          <w:u w:val="single"/>
+          <w:lang w:val="es-CO"/>
+        </w:rPr>
+      </w:pPr>
+      <w:r>
+        <w:rPr>
+          <w:rFonts w:ascii="Arial" w:hAnsi="Arial" w:cs="Arial"/>
+          <w:b/>
+          <w:sz w:val="24"/>
+          <w:szCs w:val="24"/>
+          <w:u w:val="single"/>
+          <w:lang w:val="es-CO"/>
+        </w:rPr>
+        <w:t>-atributos</w:t>
+      </w:r>
+    </w:p>
+    <w:p>
+      <w:pPr>
+        <w:rPr>
+          <w:rFonts w:ascii="Arial" w:hAnsi="Arial" w:cs="Arial"/>
+          <w:sz w:val="24"/>
+          <w:szCs w:val="24"/>
+          <w:lang w:val="es-CO"/>
+        </w:rPr>
+      </w:pPr>
+      <w:proofErr w:type="spellStart"/>
+      <w:proofErr w:type="gramStart"/>
+      <w:r>
+        <w:rPr>
+          <w:rFonts w:ascii="Arial" w:hAnsi="Arial" w:cs="Arial"/>
+          <w:sz w:val="24"/>
+          <w:szCs w:val="24"/>
+          <w:lang w:val="es-CO"/>
+        </w:rPr>
+        <w:t>Estaciones:list</w:t>
+      </w:r>
+      <w:proofErr w:type="spellEnd"/>
+      <w:proofErr w:type="gramEnd"/>
+    </w:p>
+    <w:p>
+      <w:pPr>
+        <w:rPr>
+          <w:rFonts w:ascii="Arial" w:hAnsi="Arial" w:cs="Arial"/>
+          <w:b/>
+          <w:sz w:val="24"/>
+          <w:szCs w:val="24"/>
+          <w:u w:val="single"/>
+          <w:lang w:val="es-CO"/>
+        </w:rPr>
+      </w:pPr>
+      <w:r>
+        <w:rPr>
+          <w:rFonts w:ascii="Arial" w:hAnsi="Arial" w:cs="Arial"/>
+          <w:b/>
+          <w:sz w:val="24"/>
+          <w:szCs w:val="24"/>
+          <w:u w:val="single"/>
+          <w:lang w:val="es-CO"/>
+        </w:rPr>
+        <w:t>-</w:t>
+      </w:r>
+      <w:proofErr w:type="spellStart"/>
+      <w:r>
+        <w:rPr>
+          <w:rFonts w:ascii="Arial" w:hAnsi="Arial" w:cs="Arial"/>
+          <w:b/>
+          <w:sz w:val="24"/>
+          <w:szCs w:val="24"/>
+          <w:u w:val="single"/>
+          <w:lang w:val="es-CO"/>
+        </w:rPr>
+        <w:t>metodos</w:t>
+      </w:r>
+      <w:proofErr w:type="spellEnd"/>
+    </w:p>
+    <w:p>
+      <w:pPr>
+        <w:rPr>
+          <w:rFonts w:ascii="Arial" w:hAnsi="Arial" w:cs="Arial"/>
+          <w:sz w:val="24"/>
+          <w:szCs w:val="24"/>
+          <w:lang w:val="es-CO"/>
+        </w:rPr>
+      </w:pPr>
+      <w:proofErr w:type="spellStart"/>
+      <w:proofErr w:type="gramStart"/>
+      <w:r>
+        <w:rPr>
+          <w:rFonts w:ascii="Arial" w:hAnsi="Arial" w:cs="Arial"/>
+          <w:sz w:val="24"/>
+          <w:szCs w:val="24"/>
+          <w:lang w:val="es-CO"/>
+        </w:rPr>
+        <w:t>Agregarestacion</w:t>
+      </w:r>
+      <w:proofErr w:type="spellEnd"/>
+      <w:r>
+        <w:rPr>
+          <w:rFonts w:ascii="Arial" w:hAnsi="Arial" w:cs="Arial"/>
+          <w:sz w:val="24"/>
+          <w:szCs w:val="24"/>
+          <w:lang w:val="es-CO"/>
+        </w:rPr>
+        <w:t>(</w:t>
+      </w:r>
+      <w:proofErr w:type="gramEnd"/>
+      <w:r>
+        <w:rPr>
+          <w:rFonts w:ascii="Arial" w:hAnsi="Arial" w:cs="Arial"/>
+          <w:sz w:val="24"/>
+          <w:szCs w:val="24"/>
+          <w:lang w:val="es-CO"/>
+        </w:rPr>
+        <w:t>)</w:t>
+      </w:r>
+    </w:p>
+    <w:p>
+      <w:pPr>
+        <w:rPr>
+          <w:rFonts w:ascii="Arial" w:hAnsi="Arial" w:cs="Arial"/>
+          <w:sz w:val="24"/>
+          <w:szCs w:val="24"/>
+          <w:lang w:val="es-CO"/>
+        </w:rPr>
+      </w:pPr>
+      <w:proofErr w:type="spellStart"/>
+      <w:proofErr w:type="gramStart"/>
+      <w:r>
+        <w:rPr>
+          <w:rFonts w:ascii="Arial" w:hAnsi="Arial" w:cs="Arial"/>
+          <w:sz w:val="24"/>
+          <w:szCs w:val="24"/>
+          <w:lang w:val="es-CO"/>
+        </w:rPr>
+        <w:t>Eliminarestacion</w:t>
+      </w:r>
+      <w:proofErr w:type="spellEnd"/>
+      <w:r>
+        <w:rPr>
+          <w:rFonts w:ascii="Arial" w:hAnsi="Arial" w:cs="Arial"/>
+          <w:sz w:val="24"/>
+          <w:szCs w:val="24"/>
+          <w:lang w:val="es-CO"/>
+        </w:rPr>
+        <w:t>(</w:t>
+      </w:r>
+      <w:proofErr w:type="gramEnd"/>
+      <w:r>
+        <w:rPr>
+          <w:rFonts w:ascii="Arial" w:hAnsi="Arial" w:cs="Arial"/>
+          <w:sz w:val="24"/>
+          <w:szCs w:val="24"/>
+          <w:lang w:val="es-CO"/>
+        </w:rPr>
+        <w:t>)</w:t>
+      </w:r>
+    </w:p>
+    <w:p>
+      <w:pPr>
+        <w:rPr>
+          <w:rFonts w:ascii="Arial" w:hAnsi="Arial" w:cs="Arial"/>
+          <w:sz w:val="24"/>
+          <w:szCs w:val="24"/>
+          <w:lang w:val="es-CO"/>
+        </w:rPr>
+      </w:pPr>
+      <w:proofErr w:type="gramStart"/>
+      <w:r>
+        <w:rPr>
+          <w:rFonts w:ascii="Arial" w:hAnsi="Arial" w:cs="Arial"/>
+          <w:sz w:val="24"/>
+          <w:szCs w:val="24"/>
+          <w:lang w:val="es-CO"/>
+        </w:rPr>
+        <w:t>Precios(</w:t>
+      </w:r>
+      <w:proofErr w:type="gramEnd"/>
+      <w:r>
+        <w:rPr>
+          <w:rFonts w:ascii="Arial" w:hAnsi="Arial" w:cs="Arial"/>
+          <w:sz w:val="24"/>
+          <w:szCs w:val="24"/>
+          <w:lang w:val="es-CO"/>
+        </w:rPr>
+        <w:t>)</w:t>
+      </w:r>
+    </w:p>
+    <w:p>
+      <w:pPr>
+        <w:rPr>
+          <w:rFonts w:ascii="Arial" w:hAnsi="Arial" w:cs="Arial"/>
+          <w:sz w:val="24"/>
+          <w:szCs w:val="24"/>
+          <w:lang w:val="es-CO"/>
+        </w:rPr>
+      </w:pPr>
+      <w:proofErr w:type="gramStart"/>
+      <w:r>
+        <w:rPr>
+          <w:rFonts w:ascii="Arial" w:hAnsi="Arial" w:cs="Arial"/>
+          <w:sz w:val="24"/>
+          <w:szCs w:val="24"/>
+          <w:lang w:val="es-CO"/>
+        </w:rPr>
+        <w:t>Fugas(</w:t>
+      </w:r>
+      <w:proofErr w:type="gramEnd"/>
+      <w:r>
+        <w:rPr>
+          <w:rFonts w:ascii="Arial" w:hAnsi="Arial" w:cs="Arial"/>
+          <w:sz w:val="24"/>
+          <w:szCs w:val="24"/>
+          <w:lang w:val="es-CO"/>
+        </w:rPr>
+        <w:t>)</w:t>
+      </w:r>
+    </w:p>
+    <w:p>
+      <w:pPr>
+        <w:rPr>
+          <w:rFonts w:ascii="Arial" w:hAnsi="Arial" w:cs="Arial"/>
+          <w:sz w:val="24"/>
+          <w:szCs w:val="24"/>
+          <w:lang w:val="es-CO"/>
+        </w:rPr>
+      </w:pPr>
+    </w:p>
+    <w:p>
+      <w:pPr>
+        <w:rPr>
+          <w:rFonts w:ascii="Arial" w:hAnsi="Arial" w:cs="Arial"/>
+          <w:b/>
+          <w:sz w:val="28"/>
+          <w:szCs w:val="24"/>
+          <w:lang w:val="es-CO"/>
+        </w:rPr>
+      </w:pPr>
+      <w:r>
+        <w:rPr>
+          <w:rFonts w:ascii="Arial" w:hAnsi="Arial" w:cs="Arial"/>
+          <w:b/>
+          <w:sz w:val="28"/>
+          <w:szCs w:val="24"/>
+          <w:lang w:val="es-CO"/>
+        </w:rPr>
+        <w:t>Clase estación de servicio</w:t>
+      </w:r>
+    </w:p>
+    <w:p>
+      <w:pPr>
+        <w:rPr>
+          <w:rFonts w:ascii="Arial" w:hAnsi="Arial" w:cs="Arial"/>
+          <w:b/>
+          <w:sz w:val="28"/>
+          <w:szCs w:val="24"/>
+          <w:lang w:val="es-CO"/>
+        </w:rPr>
+      </w:pPr>
+      <w:r>
+        <w:rPr>
+          <w:rFonts w:ascii="Arial" w:hAnsi="Arial" w:cs="Arial"/>
+          <w:b/>
+          <w:sz w:val="28"/>
+          <w:szCs w:val="24"/>
+          <w:lang w:val="es-CO"/>
+        </w:rPr>
+        <w:t xml:space="preserve">-atributos: </w:t>
+      </w:r>
+    </w:p>
+    <w:p>
+      <w:pPr>
+        <w:rPr>
+          <w:rFonts w:ascii="Arial" w:hAnsi="Arial" w:cs="Arial"/>
+          <w:b/>
+          <w:sz w:val="28"/>
+          <w:szCs w:val="24"/>
+          <w:lang w:val="es-CO"/>
+        </w:rPr>
+      </w:pPr>
+      <w:r>
+        <w:rPr>
+          <w:rFonts w:ascii="Arial" w:hAnsi="Arial" w:cs="Arial"/>
+          <w:sz w:val="24"/>
+          <w:szCs w:val="24"/>
+          <w:lang w:val="es-CO"/>
+        </w:rPr>
+        <w:t>Nombre, código</w:t>
+      </w:r>
+      <w:r>
+        <w:rPr>
+          <w:rFonts w:ascii="Arial" w:hAnsi="Arial" w:cs="Arial"/>
+          <w:sz w:val="24"/>
+          <w:szCs w:val="24"/>
+          <w:lang w:val="es-CO"/>
+        </w:rPr>
+        <w:t>(</w:t>
+      </w:r>
+      <w:proofErr w:type="spellStart"/>
+      <w:r>
+        <w:rPr>
+          <w:rFonts w:ascii="Arial" w:hAnsi="Arial" w:cs="Arial"/>
+          <w:sz w:val="24"/>
+          <w:szCs w:val="24"/>
+          <w:lang w:val="es-CO"/>
+        </w:rPr>
+        <w:t>int</w:t>
+      </w:r>
+      <w:proofErr w:type="spellEnd"/>
+      <w:r>
+        <w:rPr>
+          <w:rFonts w:ascii="Arial" w:hAnsi="Arial" w:cs="Arial"/>
+          <w:sz w:val="24"/>
+          <w:szCs w:val="24"/>
+          <w:lang w:val="es-CO"/>
+        </w:rPr>
+        <w:t>)</w:t>
+      </w:r>
+      <w:r>
+        <w:rPr>
+          <w:rFonts w:ascii="Arial" w:hAnsi="Arial" w:cs="Arial"/>
+          <w:sz w:val="24"/>
+          <w:szCs w:val="24"/>
+          <w:lang w:val="es-CO"/>
+        </w:rPr>
+        <w:t>, gerente, región, surtidores</w:t>
+      </w:r>
+      <w:r>
+        <w:rPr>
+          <w:rFonts w:ascii="Arial" w:hAnsi="Arial" w:cs="Arial"/>
+          <w:sz w:val="24"/>
+          <w:szCs w:val="24"/>
+          <w:lang w:val="es-CO"/>
+        </w:rPr>
+        <w:t>(</w:t>
+      </w:r>
+      <w:proofErr w:type="spellStart"/>
+      <w:r>
+        <w:rPr>
+          <w:rFonts w:ascii="Arial" w:hAnsi="Arial" w:cs="Arial"/>
+          <w:sz w:val="24"/>
+          <w:szCs w:val="24"/>
+          <w:lang w:val="es-CO"/>
+        </w:rPr>
+        <w:t>int</w:t>
+      </w:r>
+      <w:proofErr w:type="spellEnd"/>
+      <w:r>
+        <w:rPr>
+          <w:rFonts w:ascii="Arial" w:hAnsi="Arial" w:cs="Arial"/>
+          <w:sz w:val="24"/>
+          <w:szCs w:val="24"/>
+          <w:lang w:val="es-CO"/>
+        </w:rPr>
+        <w:t>)</w:t>
+      </w:r>
+      <w:r>
+        <w:rPr>
+          <w:rFonts w:ascii="Arial" w:hAnsi="Arial" w:cs="Arial"/>
+          <w:sz w:val="24"/>
+          <w:szCs w:val="24"/>
+          <w:lang w:val="es-CO"/>
+        </w:rPr>
+        <w:t>, tanque</w:t>
+      </w:r>
+      <w:r>
+        <w:rPr>
+          <w:rFonts w:ascii="Arial" w:hAnsi="Arial" w:cs="Arial"/>
+          <w:sz w:val="24"/>
+          <w:szCs w:val="24"/>
+          <w:lang w:val="es-CO"/>
+        </w:rPr>
+        <w:t>(</w:t>
+      </w:r>
+      <w:proofErr w:type="spellStart"/>
+      <w:r>
+        <w:rPr>
+          <w:rFonts w:ascii="Arial" w:hAnsi="Arial" w:cs="Arial"/>
+          <w:sz w:val="24"/>
+          <w:szCs w:val="24"/>
+          <w:lang w:val="es-CO"/>
+        </w:rPr>
+        <w:t>int</w:t>
+      </w:r>
+      <w:proofErr w:type="spellEnd"/>
+      <w:r>
+        <w:rPr>
+          <w:rFonts w:ascii="Arial" w:hAnsi="Arial" w:cs="Arial"/>
+          <w:sz w:val="24"/>
+          <w:szCs w:val="24"/>
+          <w:lang w:val="es-CO"/>
+        </w:rPr>
+        <w:t>)</w:t>
+      </w:r>
+    </w:p>
+    <w:p>
+      <w:pPr>
+        <w:rPr>
+          <w:rFonts w:ascii="Arial" w:hAnsi="Arial" w:cs="Arial"/>
+          <w:b/>
+          <w:sz w:val="28"/>
+          <w:szCs w:val="24"/>
+          <w:lang w:val="es-CO"/>
+        </w:rPr>
+      </w:pPr>
+      <w:r>
+        <w:rPr>
+          <w:rFonts w:ascii="Arial" w:hAnsi="Arial" w:cs="Arial"/>
+          <w:b/>
+          <w:sz w:val="28"/>
+          <w:szCs w:val="24"/>
+          <w:lang w:val="es-CO"/>
+        </w:rPr>
+        <w:t>-</w:t>
+      </w:r>
+      <w:proofErr w:type="spellStart"/>
+      <w:r>
+        <w:rPr>
+          <w:rFonts w:ascii="Arial" w:hAnsi="Arial" w:cs="Arial"/>
+          <w:b/>
+          <w:sz w:val="28"/>
+          <w:szCs w:val="24"/>
+          <w:lang w:val="es-CO"/>
+        </w:rPr>
+        <w:t>Metodos</w:t>
+      </w:r>
+      <w:proofErr w:type="spellEnd"/>
+      <w:r>
+        <w:rPr>
+          <w:rFonts w:ascii="Arial" w:hAnsi="Arial" w:cs="Arial"/>
+          <w:b/>
+          <w:sz w:val="28"/>
+          <w:szCs w:val="24"/>
+          <w:lang w:val="es-CO"/>
+        </w:rPr>
+        <w:t>:</w:t>
+      </w:r>
+    </w:p>
+    <w:p>
+      <w:pPr>
+        <w:rPr>
+          <w:rFonts w:ascii="Arial" w:hAnsi="Arial" w:cs="Arial"/>
+          <w:b/>
+          <w:sz w:val="28"/>
+          <w:szCs w:val="24"/>
+          <w:lang w:val="es-ES"/>
+        </w:rPr>
+      </w:pPr>
+      <w:proofErr w:type="spellStart"/>
+      <w:proofErr w:type="gramStart"/>
+      <w:r>
+        <w:rPr>
+          <w:rFonts w:ascii="Arial" w:hAnsi="Arial" w:cs="Arial"/>
+          <w:sz w:val="24"/>
+          <w:szCs w:val="24"/>
+          <w:lang w:val="es-CO"/>
+        </w:rPr>
+        <w:t>agregarSurtidor</w:t>
+      </w:r>
+      <w:proofErr w:type="spellEnd"/>
+      <w:r>
+        <w:rPr>
+          <w:rFonts w:ascii="Arial" w:hAnsi="Arial" w:cs="Arial"/>
+          <w:sz w:val="24"/>
+          <w:szCs w:val="24"/>
+          <w:lang w:val="es-CO"/>
+        </w:rPr>
+        <w:t>(</w:t>
+      </w:r>
+      <w:proofErr w:type="gramEnd"/>
+      <w:r>
+        <w:rPr>
+          <w:rFonts w:ascii="Arial" w:hAnsi="Arial" w:cs="Arial"/>
+          <w:sz w:val="24"/>
+          <w:szCs w:val="24"/>
+          <w:lang w:val="es-CO"/>
+        </w:rPr>
+        <w:t>)</w:t>
+      </w:r>
+      <w:r>
+        <w:rPr>
+          <w:rFonts w:ascii="Arial" w:hAnsi="Arial" w:cs="Arial"/>
+          <w:sz w:val="24"/>
+          <w:szCs w:val="24"/>
+          <w:lang w:val="es-CO"/>
+        </w:rPr>
+        <w:t xml:space="preserve">, </w:t>
+      </w:r>
+      <w:proofErr w:type="spellStart"/>
+      <w:r>
+        <w:rPr>
+          <w:rFonts w:ascii="Arial" w:hAnsi="Arial" w:cs="Arial"/>
+          <w:sz w:val="24"/>
+          <w:szCs w:val="24"/>
+          <w:lang w:val="es-CO"/>
+        </w:rPr>
+        <w:t>eliminarSurtidor</w:t>
+      </w:r>
+      <w:proofErr w:type="spellEnd"/>
+      <w:r>
+        <w:rPr>
+          <w:rFonts w:ascii="Arial" w:hAnsi="Arial" w:cs="Arial"/>
+          <w:sz w:val="24"/>
+          <w:szCs w:val="24"/>
+          <w:lang w:val="es-CO"/>
+        </w:rPr>
+        <w:t>()</w:t>
+      </w:r>
+      <w:r>
+        <w:rPr>
+          <w:rFonts w:ascii="Arial" w:hAnsi="Arial" w:cs="Arial"/>
+          <w:sz w:val="24"/>
+          <w:szCs w:val="24"/>
+          <w:lang w:val="es-CO"/>
+        </w:rPr>
+        <w:t xml:space="preserve">, </w:t>
+      </w:r>
+      <w:proofErr w:type="spellStart"/>
+      <w:r>
+        <w:rPr>
+          <w:rFonts w:ascii="Arial" w:hAnsi="Arial" w:cs="Arial"/>
+          <w:sz w:val="24"/>
+          <w:szCs w:val="24"/>
+          <w:lang w:val="es-CO"/>
+        </w:rPr>
+        <w:t>activarDesactivarSurtidor</w:t>
+      </w:r>
+      <w:proofErr w:type="spellEnd"/>
+      <w:r>
+        <w:rPr>
+          <w:rFonts w:ascii="Arial" w:hAnsi="Arial" w:cs="Arial"/>
+          <w:sz w:val="24"/>
+          <w:szCs w:val="24"/>
+          <w:lang w:val="es-CO"/>
+        </w:rPr>
+        <w:t>()</w:t>
+      </w:r>
+      <w:r>
+        <w:rPr>
+          <w:rFonts w:ascii="Arial" w:hAnsi="Arial" w:cs="Arial"/>
+          <w:sz w:val="24"/>
+          <w:szCs w:val="24"/>
+          <w:lang w:val="es-CO"/>
+        </w:rPr>
+        <w:t xml:space="preserve">, </w:t>
+      </w:r>
+      <w:proofErr w:type="spellStart"/>
+      <w:r>
+        <w:rPr>
+          <w:rFonts w:ascii="Arial" w:hAnsi="Arial" w:cs="Arial"/>
+          <w:sz w:val="24"/>
+          <w:szCs w:val="24"/>
+          <w:lang w:val="es-CO"/>
+        </w:rPr>
+        <w:t>simularVenta</w:t>
+      </w:r>
+      <w:proofErr w:type="spellEnd"/>
+      <w:r>
+        <w:rPr>
+          <w:rFonts w:ascii="Arial" w:hAnsi="Arial" w:cs="Arial"/>
+          <w:sz w:val="24"/>
+          <w:szCs w:val="24"/>
+          <w:lang w:val="es-CO"/>
+        </w:rPr>
+        <w:t>()</w:t>
+      </w:r>
+      <w:r>
+        <w:rPr>
+          <w:rFonts w:ascii="Arial" w:hAnsi="Arial" w:cs="Arial"/>
+          <w:sz w:val="24"/>
+          <w:szCs w:val="24"/>
+          <w:lang w:val="es-CO"/>
+        </w:rPr>
+        <w:t xml:space="preserve">, </w:t>
+      </w:r>
+      <w:proofErr w:type="spellStart"/>
+      <w:r>
+        <w:rPr>
+          <w:rFonts w:ascii="Arial" w:hAnsi="Arial" w:cs="Arial"/>
+          <w:sz w:val="24"/>
+          <w:szCs w:val="24"/>
+          <w:lang w:val="es-CO"/>
+        </w:rPr>
+        <w:t>mostrarTransaccionesSurtidor</w:t>
+      </w:r>
+      <w:proofErr w:type="spellEnd"/>
+      <w:r>
+        <w:rPr>
+          <w:rFonts w:ascii="Arial" w:hAnsi="Arial" w:cs="Arial"/>
+          <w:sz w:val="24"/>
+          <w:szCs w:val="24"/>
+          <w:lang w:val="es-CO"/>
+        </w:rPr>
+        <w:t>()</w:t>
+      </w:r>
+      <w:r>
+        <w:rPr>
+          <w:rFonts w:ascii="Arial" w:hAnsi="Arial" w:cs="Arial"/>
+          <w:sz w:val="24"/>
+          <w:szCs w:val="24"/>
+          <w:lang w:val="es-CO"/>
+        </w:rPr>
+        <w:t xml:space="preserve">, </w:t>
+      </w:r>
+      <w:proofErr w:type="spellStart"/>
+      <w:r>
+        <w:rPr>
+          <w:rFonts w:ascii="Arial" w:hAnsi="Arial" w:cs="Arial"/>
+          <w:sz w:val="24"/>
+          <w:szCs w:val="24"/>
+          <w:lang w:val="es-CO"/>
+        </w:rPr>
+        <w:t>reportarVentas</w:t>
+      </w:r>
+      <w:proofErr w:type="spellEnd"/>
+      <w:r>
+        <w:rPr>
+          <w:rFonts w:ascii="Arial" w:hAnsi="Arial" w:cs="Arial"/>
+          <w:sz w:val="24"/>
+          <w:szCs w:val="24"/>
+          <w:lang w:val="es-CO"/>
+        </w:rPr>
+        <w:t>()</w:t>
+      </w:r>
+      <w:r>
+        <w:rPr>
+          <w:rFonts w:ascii="Arial" w:hAnsi="Arial" w:cs="Arial"/>
+          <w:sz w:val="24"/>
+          <w:szCs w:val="24"/>
+          <w:lang w:val="es-CO"/>
+        </w:rPr>
+        <w:t xml:space="preserve">, </w:t>
+      </w:r>
+      <w:proofErr w:type="spellStart"/>
+      <w:r>
+        <w:rPr>
+          <w:rFonts w:ascii="Arial" w:hAnsi="Arial" w:cs="Arial"/>
+          <w:sz w:val="24"/>
+          <w:szCs w:val="24"/>
+          <w:lang w:val="es-CO"/>
+        </w:rPr>
+        <w:t>asignarCapacidadAleatoria</w:t>
+      </w:r>
+      <w:proofErr w:type="spellEnd"/>
+      <w:r>
+        <w:rPr>
+          <w:rFonts w:ascii="Arial" w:hAnsi="Arial" w:cs="Arial"/>
+          <w:sz w:val="24"/>
+          <w:szCs w:val="24"/>
+          <w:lang w:val="es-CO"/>
+        </w:rPr>
+        <w:t>()</w:t>
+      </w:r>
+      <w:r>
+        <w:rPr>
+          <w:rFonts w:ascii="Arial" w:hAnsi="Arial" w:cs="Arial"/>
+          <w:sz w:val="24"/>
+          <w:szCs w:val="24"/>
+          <w:lang w:val="es-CO"/>
+        </w:rPr>
+        <w:t xml:space="preserve">, </w:t>
+      </w:r>
+      <w:proofErr w:type="spellStart"/>
+      <w:r>
+        <w:rPr>
+          <w:rFonts w:ascii="Arial" w:hAnsi="Arial" w:cs="Arial"/>
+          <w:sz w:val="24"/>
+          <w:szCs w:val="24"/>
+          <w:lang w:val="es-CO"/>
+        </w:rPr>
+        <w:t>mostrarCapacidadTanque</w:t>
+      </w:r>
+      <w:proofErr w:type="spellEnd"/>
+      <w:r>
+        <w:rPr>
+          <w:rStyle w:val="CdigoHTML"/>
+          <w:rFonts w:eastAsiaTheme="minorHAnsi"/>
+          <w:lang w:val="es-ES"/>
+        </w:rPr>
+        <w:t>()</w:t>
+      </w:r>
+    </w:p>
+    <w:p>
+      <w:pPr>
+        <w:rPr>
+          <w:rFonts w:ascii="Arial" w:hAnsi="Arial" w:cs="Arial"/>
+          <w:b/>
+          <w:sz w:val="28"/>
+          <w:szCs w:val="24"/>
+          <w:lang w:val="es-CO"/>
+        </w:rPr>
+      </w:pPr>
+    </w:p>
+    <w:p>
+      <w:pPr>
+        <w:rPr>
+          <w:rFonts w:ascii="Arial" w:hAnsi="Arial" w:cs="Arial"/>
+          <w:b/>
+          <w:sz w:val="28"/>
+          <w:szCs w:val="24"/>
+          <w:lang w:val="es-CO"/>
+        </w:rPr>
+      </w:pPr>
+      <w:r>
+        <w:rPr>
+          <w:rFonts w:ascii="Arial" w:hAnsi="Arial" w:cs="Arial"/>
+          <w:b/>
+          <w:sz w:val="28"/>
+          <w:szCs w:val="24"/>
+          <w:lang w:val="es-CO"/>
+        </w:rPr>
+        <w:t>Clase Surtidor</w:t>
+      </w:r>
+    </w:p>
+    <w:p>
+      <w:pPr>
+        <w:rPr>
+          <w:rFonts w:ascii="Arial" w:hAnsi="Arial" w:cs="Arial"/>
+          <w:b/>
+          <w:sz w:val="28"/>
+          <w:szCs w:val="24"/>
+          <w:lang w:val="es-CO"/>
+        </w:rPr>
+      </w:pPr>
+      <w:r>
+        <w:rPr>
+          <w:rFonts w:ascii="Arial" w:hAnsi="Arial" w:cs="Arial"/>
+          <w:b/>
+          <w:sz w:val="28"/>
+          <w:szCs w:val="24"/>
+          <w:lang w:val="es-CO"/>
+        </w:rPr>
+        <w:t>-atributos:</w:t>
+      </w:r>
+    </w:p>
+    <w:p>
+      <w:pPr>
+        <w:rPr>
+          <w:rFonts w:ascii="Arial" w:hAnsi="Arial" w:cs="Arial"/>
+          <w:sz w:val="24"/>
+          <w:szCs w:val="24"/>
+          <w:lang w:val="es-CO"/>
+        </w:rPr>
+      </w:pPr>
+      <w:r>
+        <w:rPr>
+          <w:rFonts w:ascii="Arial" w:hAnsi="Arial" w:cs="Arial"/>
+          <w:sz w:val="24"/>
+          <w:szCs w:val="24"/>
+          <w:lang w:val="es-CO"/>
+        </w:rPr>
+        <w:t>Código(</w:t>
+      </w:r>
+      <w:proofErr w:type="spellStart"/>
+      <w:r>
+        <w:rPr>
+          <w:rFonts w:ascii="Arial" w:hAnsi="Arial" w:cs="Arial"/>
+          <w:sz w:val="24"/>
+          <w:szCs w:val="24"/>
+          <w:lang w:val="es-CO"/>
+        </w:rPr>
+        <w:t>int</w:t>
+      </w:r>
+      <w:proofErr w:type="spellEnd"/>
+      <w:r>
+        <w:rPr>
+          <w:rFonts w:ascii="Arial" w:hAnsi="Arial" w:cs="Arial"/>
+          <w:sz w:val="24"/>
+          <w:szCs w:val="24"/>
+          <w:lang w:val="es-CO"/>
+        </w:rPr>
+        <w:t>)</w:t>
+      </w:r>
+      <w:r>
+        <w:rPr>
+          <w:rFonts w:ascii="Arial" w:hAnsi="Arial" w:cs="Arial"/>
+          <w:sz w:val="24"/>
+          <w:szCs w:val="24"/>
+          <w:lang w:val="es-CO"/>
+        </w:rPr>
+        <w:t xml:space="preserve">, </w:t>
+      </w:r>
+      <w:r>
+        <w:rPr>
+          <w:rFonts w:ascii="Arial" w:hAnsi="Arial" w:cs="Arial"/>
+          <w:sz w:val="24"/>
+          <w:szCs w:val="24"/>
+          <w:lang w:val="es-CO"/>
+        </w:rPr>
+        <w:t>activo</w:t>
+      </w:r>
+      <w:r>
+        <w:rPr>
+          <w:rFonts w:ascii="Arial" w:hAnsi="Arial" w:cs="Arial"/>
+          <w:sz w:val="24"/>
+          <w:szCs w:val="24"/>
+          <w:lang w:val="es-CO"/>
+        </w:rPr>
+        <w:t>(</w:t>
+      </w:r>
+      <w:proofErr w:type="spellStart"/>
+      <w:r>
+        <w:rPr>
+          <w:rFonts w:ascii="Arial" w:hAnsi="Arial" w:cs="Arial"/>
+          <w:sz w:val="24"/>
+          <w:szCs w:val="24"/>
+          <w:lang w:val="es-CO"/>
+        </w:rPr>
+        <w:t>bool</w:t>
+      </w:r>
+      <w:proofErr w:type="spellEnd"/>
+      <w:r>
+        <w:rPr>
+          <w:rFonts w:ascii="Arial" w:hAnsi="Arial" w:cs="Arial"/>
+          <w:sz w:val="24"/>
+          <w:szCs w:val="24"/>
+          <w:lang w:val="es-CO"/>
+        </w:rPr>
+        <w:t>)</w:t>
+      </w:r>
+      <w:r>
+        <w:rPr>
+          <w:rFonts w:ascii="Arial" w:hAnsi="Arial" w:cs="Arial"/>
+          <w:sz w:val="24"/>
+          <w:szCs w:val="24"/>
+          <w:lang w:val="es-CO"/>
+        </w:rPr>
+        <w:t xml:space="preserve">, </w:t>
+      </w:r>
+      <w:r>
+        <w:rPr>
+          <w:rFonts w:ascii="Arial" w:hAnsi="Arial" w:cs="Arial"/>
+          <w:sz w:val="24"/>
+          <w:szCs w:val="24"/>
+          <w:lang w:val="es-CO"/>
+        </w:rPr>
+        <w:t>transacciones</w:t>
+      </w:r>
+      <w:r>
+        <w:rPr>
+          <w:rFonts w:ascii="Arial" w:hAnsi="Arial" w:cs="Arial"/>
+          <w:sz w:val="24"/>
+          <w:szCs w:val="24"/>
+          <w:lang w:val="es-CO"/>
+        </w:rPr>
+        <w:t>(</w:t>
+      </w:r>
+      <w:proofErr w:type="spellStart"/>
+      <w:r>
+        <w:rPr>
+          <w:rFonts w:ascii="Arial" w:hAnsi="Arial" w:cs="Arial"/>
+          <w:sz w:val="24"/>
+          <w:szCs w:val="24"/>
+          <w:lang w:val="es-CO"/>
+        </w:rPr>
+        <w:t>float</w:t>
+      </w:r>
+      <w:proofErr w:type="spellEnd"/>
+      <w:r>
+        <w:rPr>
+          <w:rFonts w:ascii="Arial" w:hAnsi="Arial" w:cs="Arial"/>
+          <w:sz w:val="24"/>
+          <w:szCs w:val="24"/>
+          <w:lang w:val="es-CO"/>
+        </w:rPr>
+        <w:t>)</w:t>
+      </w:r>
+    </w:p>
+    <w:p>
+      <w:pPr>
+        <w:rPr>
+          <w:rFonts w:ascii="Arial" w:hAnsi="Arial" w:cs="Arial"/>
+          <w:b/>
+          <w:sz w:val="28"/>
+          <w:szCs w:val="24"/>
+          <w:lang w:val="es-CO"/>
+        </w:rPr>
+      </w:pPr>
+      <w:r>
+        <w:rPr>
+          <w:rFonts w:ascii="Arial" w:hAnsi="Arial" w:cs="Arial"/>
+          <w:b/>
+          <w:sz w:val="28"/>
+          <w:szCs w:val="24"/>
+          <w:lang w:val="es-CO"/>
+        </w:rPr>
+        <w:t>-</w:t>
+      </w:r>
+      <w:proofErr w:type="spellStart"/>
+      <w:r>
+        <w:rPr>
+          <w:rFonts w:ascii="Arial" w:hAnsi="Arial" w:cs="Arial"/>
+          <w:b/>
+          <w:sz w:val="28"/>
+          <w:szCs w:val="24"/>
+          <w:lang w:val="es-CO"/>
+        </w:rPr>
+        <w:t>Metodos</w:t>
+      </w:r>
+      <w:proofErr w:type="spellEnd"/>
+      <w:r>
+        <w:rPr>
+          <w:rFonts w:ascii="Arial" w:hAnsi="Arial" w:cs="Arial"/>
+          <w:b/>
+          <w:sz w:val="28"/>
+          <w:szCs w:val="24"/>
+          <w:lang w:val="es-CO"/>
+        </w:rPr>
+        <w:t xml:space="preserve">: </w:t>
+      </w:r>
+    </w:p>
+    <w:p>
+      <w:pPr>
+        <w:rPr>
+          <w:rFonts w:ascii="Arial" w:hAnsi="Arial" w:cs="Arial"/>
+          <w:sz w:val="24"/>
+          <w:szCs w:val="24"/>
+          <w:lang w:val="es-CO"/>
+        </w:rPr>
+      </w:pPr>
+      <w:proofErr w:type="spellStart"/>
+      <w:proofErr w:type="gramStart"/>
+      <w:r>
+        <w:rPr>
+          <w:rFonts w:ascii="Arial" w:hAnsi="Arial" w:cs="Arial"/>
+          <w:sz w:val="24"/>
+          <w:szCs w:val="24"/>
+          <w:lang w:val="es-CO"/>
+        </w:rPr>
+        <w:t>registrarVenta</w:t>
+      </w:r>
+      <w:proofErr w:type="spellEnd"/>
+      <w:r>
+        <w:rPr>
+          <w:rFonts w:ascii="Arial" w:hAnsi="Arial" w:cs="Arial"/>
+          <w:sz w:val="24"/>
+          <w:szCs w:val="24"/>
+          <w:lang w:val="es-CO"/>
+        </w:rPr>
+        <w:t>(</w:t>
+      </w:r>
+      <w:proofErr w:type="gramEnd"/>
+      <w:r>
+        <w:rPr>
+          <w:rFonts w:ascii="Arial" w:hAnsi="Arial" w:cs="Arial"/>
+          <w:sz w:val="24"/>
+          <w:szCs w:val="24"/>
+          <w:lang w:val="es-CO"/>
+        </w:rPr>
+        <w:t>)</w:t>
+      </w:r>
+      <w:r>
+        <w:rPr>
+          <w:rFonts w:ascii="Arial" w:hAnsi="Arial" w:cs="Arial"/>
+          <w:sz w:val="24"/>
+          <w:szCs w:val="24"/>
+          <w:lang w:val="es-CO"/>
+        </w:rPr>
+        <w:t xml:space="preserve">, </w:t>
+      </w:r>
+      <w:proofErr w:type="spellStart"/>
+      <w:r>
+        <w:rPr>
+          <w:rFonts w:ascii="Arial" w:hAnsi="Arial" w:cs="Arial"/>
+          <w:sz w:val="24"/>
+          <w:szCs w:val="24"/>
+          <w:lang w:val="es-CO"/>
+        </w:rPr>
+        <w:t>activar</w:t>
+      </w:r>
+      <w:proofErr w:type="spellEnd"/>
+      <w:r>
+        <w:rPr>
+          <w:rFonts w:ascii="Arial" w:hAnsi="Arial" w:cs="Arial"/>
+          <w:sz w:val="24"/>
+          <w:szCs w:val="24"/>
+          <w:lang w:val="es-CO"/>
+        </w:rPr>
+        <w:t>()</w:t>
+      </w:r>
+      <w:r>
+        <w:rPr>
+          <w:rFonts w:ascii="Arial" w:hAnsi="Arial" w:cs="Arial"/>
+          <w:sz w:val="24"/>
+          <w:szCs w:val="24"/>
+          <w:lang w:val="es-CO"/>
+        </w:rPr>
+        <w:t xml:space="preserve">, </w:t>
+      </w:r>
+      <w:proofErr w:type="spellStart"/>
+      <w:r>
+        <w:rPr>
+          <w:rFonts w:ascii="Arial" w:hAnsi="Arial" w:cs="Arial"/>
+          <w:sz w:val="24"/>
+          <w:szCs w:val="24"/>
+          <w:lang w:val="es-CO"/>
+        </w:rPr>
+        <w:t>desactivar</w:t>
+      </w:r>
+      <w:proofErr w:type="spellEnd"/>
+      <w:r>
+        <w:rPr>
+          <w:rFonts w:ascii="Arial" w:hAnsi="Arial" w:cs="Arial"/>
+          <w:sz w:val="24"/>
+          <w:szCs w:val="24"/>
+          <w:lang w:val="es-CO"/>
+        </w:rPr>
+        <w:t>()</w:t>
+      </w:r>
+      <w:r>
+        <w:rPr>
+          <w:rFonts w:ascii="Arial" w:hAnsi="Arial" w:cs="Arial"/>
+          <w:sz w:val="24"/>
+          <w:szCs w:val="24"/>
+          <w:lang w:val="es-CO"/>
+        </w:rPr>
+        <w:t xml:space="preserve">, </w:t>
+      </w:r>
+      <w:proofErr w:type="spellStart"/>
+      <w:r>
+        <w:rPr>
+          <w:rFonts w:ascii="Arial" w:hAnsi="Arial" w:cs="Arial"/>
+          <w:sz w:val="24"/>
+          <w:szCs w:val="24"/>
+          <w:lang w:val="es-CO"/>
+        </w:rPr>
+        <w:t>mostrarTransacciones</w:t>
+      </w:r>
+      <w:proofErr w:type="spellEnd"/>
+      <w:r>
+        <w:rPr>
+          <w:rFonts w:ascii="Arial" w:hAnsi="Arial" w:cs="Arial"/>
+          <w:sz w:val="24"/>
+          <w:szCs w:val="24"/>
+          <w:lang w:val="es-CO"/>
+        </w:rPr>
+        <w:t>()</w:t>
+      </w:r>
+      <w:r>
+        <w:rPr>
+          <w:rFonts w:ascii="Arial" w:hAnsi="Arial" w:cs="Arial"/>
+          <w:sz w:val="24"/>
+          <w:szCs w:val="24"/>
+          <w:lang w:val="es-CO"/>
+        </w:rPr>
+        <w:t>.</w:t>
+      </w:r>
+    </w:p>
+    <w:p>
+      <w:pPr>
+        <w:rPr>
+          <w:rFonts w:ascii="Arial" w:hAnsi="Arial" w:cs="Arial"/>
+          <w:sz w:val="24"/>
+          <w:szCs w:val="24"/>
+          <w:lang w:val="es-CO"/>
+        </w:rPr>
+      </w:pPr>
+    </w:p>
+    <w:p>
+      <w:pPr>
+        <w:rPr>
+          <w:rFonts w:ascii="Arial" w:hAnsi="Arial" w:cs="Arial"/>
+          <w:sz w:val="24"/>
+          <w:szCs w:val="24"/>
+          <w:lang w:val="es-CO"/>
+        </w:rPr>
+      </w:pPr>
+    </w:p>
+    <w:p>
+      <w:pPr>
+        <w:rPr>
+          <w:rFonts w:ascii="Arial" w:hAnsi="Arial" w:cs="Arial"/>
+          <w:b/>
+          <w:sz w:val="28"/>
+          <w:szCs w:val="24"/>
+          <w:lang w:val="es-CO"/>
+        </w:rPr>
+      </w:pPr>
+      <w:proofErr w:type="spellStart"/>
+      <w:r>
+        <w:rPr>
+          <w:rFonts w:ascii="Arial" w:hAnsi="Arial" w:cs="Arial"/>
+          <w:b/>
+          <w:sz w:val="28"/>
+          <w:szCs w:val="24"/>
+          <w:lang w:val="es-CO"/>
+        </w:rPr>
+        <w:lastRenderedPageBreak/>
+        <w:t>Clase</w:t>
+      </w:r>
+      <w:r>
+        <w:rPr>
+          <w:rFonts w:ascii="Arial" w:hAnsi="Arial" w:cs="Arial"/>
+          <w:b/>
+          <w:sz w:val="28"/>
+          <w:szCs w:val="24"/>
+          <w:lang w:val="es-CO"/>
+        </w:rPr>
+        <w:t>Tanque</w:t>
+      </w:r>
+      <w:proofErr w:type="spellEnd"/>
+    </w:p>
+    <w:p>
+      <w:pPr>
+        <w:rPr>
+          <w:rFonts w:ascii="Arial" w:hAnsi="Arial" w:cs="Arial"/>
+          <w:b/>
+          <w:sz w:val="28"/>
+          <w:szCs w:val="24"/>
+          <w:lang w:val="es-CO"/>
+        </w:rPr>
+      </w:pPr>
+      <w:r>
+        <w:rPr>
+          <w:rFonts w:ascii="Arial" w:hAnsi="Arial" w:cs="Arial"/>
+          <w:b/>
+          <w:sz w:val="28"/>
+          <w:szCs w:val="24"/>
+          <w:lang w:val="es-CO"/>
+        </w:rPr>
+        <w:t>-Atributos:</w:t>
+      </w:r>
+    </w:p>
+    <w:p>
+      <w:pPr>
+        <w:pStyle w:val="Sinespaciado"/>
+        <w:rPr>
+          <w:lang w:val="es-ES"/>
+        </w:rPr>
+      </w:pPr>
+      <w:r>
+        <w:rPr>
+          <w:lang w:val="es-ES"/>
+        </w:rPr>
+        <w:t xml:space="preserve"> </w:t>
+      </w:r>
+      <w:proofErr w:type="spellStart"/>
+      <w:r>
+        <w:rPr>
+          <w:rFonts w:ascii="Arial" w:hAnsi="Arial" w:cs="Arial"/>
+          <w:sz w:val="24"/>
+          <w:szCs w:val="24"/>
+          <w:lang w:val="es-CO"/>
+        </w:rPr>
+        <w:t>capacidadRegular</w:t>
+      </w:r>
+      <w:proofErr w:type="spellEnd"/>
+      <w:r>
+        <w:rPr>
+          <w:rFonts w:ascii="Arial" w:hAnsi="Arial" w:cs="Arial"/>
+          <w:sz w:val="24"/>
+          <w:szCs w:val="24"/>
+          <w:lang w:val="es-CO"/>
+        </w:rPr>
+        <w:t>(</w:t>
+      </w:r>
+      <w:proofErr w:type="spellStart"/>
+      <w:r>
+        <w:rPr>
+          <w:rFonts w:ascii="Arial" w:hAnsi="Arial" w:cs="Arial"/>
+          <w:sz w:val="24"/>
+          <w:szCs w:val="24"/>
+          <w:lang w:val="es-CO"/>
+        </w:rPr>
+        <w:t>float</w:t>
+      </w:r>
+      <w:proofErr w:type="spellEnd"/>
+      <w:r>
+        <w:rPr>
+          <w:rFonts w:ascii="Arial" w:hAnsi="Arial" w:cs="Arial"/>
+          <w:sz w:val="24"/>
+          <w:szCs w:val="24"/>
+          <w:lang w:val="es-CO"/>
+        </w:rPr>
+        <w:t>)</w:t>
+      </w:r>
+      <w:r>
+        <w:rPr>
+          <w:rFonts w:ascii="Arial" w:hAnsi="Arial" w:cs="Arial"/>
+          <w:sz w:val="24"/>
+          <w:szCs w:val="24"/>
+          <w:lang w:val="es-CO"/>
+        </w:rPr>
+        <w:t xml:space="preserve">, </w:t>
+      </w:r>
+      <w:proofErr w:type="spellStart"/>
+      <w:r>
+        <w:rPr>
+          <w:rFonts w:ascii="Arial" w:hAnsi="Arial" w:cs="Arial"/>
+          <w:sz w:val="24"/>
+          <w:szCs w:val="24"/>
+          <w:lang w:val="es-CO"/>
+        </w:rPr>
+        <w:t>capacidadPremium</w:t>
+      </w:r>
+      <w:proofErr w:type="spellEnd"/>
+      <w:r>
+        <w:rPr>
+          <w:rFonts w:ascii="Arial" w:hAnsi="Arial" w:cs="Arial"/>
+          <w:sz w:val="24"/>
+          <w:szCs w:val="24"/>
+          <w:lang w:val="es-CO"/>
+        </w:rPr>
+        <w:t>(</w:t>
+      </w:r>
+      <w:proofErr w:type="spellStart"/>
+      <w:r>
+        <w:rPr>
+          <w:rFonts w:ascii="Arial" w:hAnsi="Arial" w:cs="Arial"/>
+          <w:sz w:val="24"/>
+          <w:szCs w:val="24"/>
+          <w:lang w:val="es-CO"/>
+        </w:rPr>
+        <w:t>float</w:t>
+      </w:r>
+      <w:proofErr w:type="spellEnd"/>
+      <w:r>
+        <w:rPr>
+          <w:rFonts w:ascii="Arial" w:hAnsi="Arial" w:cs="Arial"/>
+          <w:sz w:val="24"/>
+          <w:szCs w:val="24"/>
+          <w:lang w:val="es-CO"/>
+        </w:rPr>
+        <w:t>)</w:t>
+      </w:r>
+      <w:r>
+        <w:rPr>
+          <w:rFonts w:ascii="Arial" w:hAnsi="Arial" w:cs="Arial"/>
+          <w:sz w:val="24"/>
+          <w:szCs w:val="24"/>
+          <w:lang w:val="es-CO"/>
+        </w:rPr>
+        <w:t xml:space="preserve">, </w:t>
+      </w:r>
+      <w:proofErr w:type="spellStart"/>
+      <w:r>
+        <w:rPr>
+          <w:rFonts w:ascii="Arial" w:hAnsi="Arial" w:cs="Arial"/>
+          <w:sz w:val="24"/>
+          <w:szCs w:val="24"/>
+          <w:lang w:val="es-CO"/>
+        </w:rPr>
+        <w:t>capacidadEcoExtra</w:t>
+      </w:r>
+      <w:proofErr w:type="spellEnd"/>
+      <w:r>
+        <w:rPr>
+          <w:rFonts w:ascii="Arial" w:hAnsi="Arial" w:cs="Arial"/>
+          <w:sz w:val="24"/>
+          <w:szCs w:val="24"/>
+          <w:lang w:val="es-CO"/>
+        </w:rPr>
+        <w:t xml:space="preserve">, </w:t>
+      </w:r>
+      <w:proofErr w:type="spellStart"/>
+      <w:r>
+        <w:rPr>
+          <w:rFonts w:ascii="Arial" w:hAnsi="Arial" w:cs="Arial"/>
+          <w:sz w:val="24"/>
+          <w:szCs w:val="24"/>
+          <w:lang w:val="es-CO"/>
+        </w:rPr>
+        <w:t>litrosRegular</w:t>
+      </w:r>
+      <w:proofErr w:type="spellEnd"/>
+      <w:r>
+        <w:rPr>
+          <w:rFonts w:ascii="Arial" w:hAnsi="Arial" w:cs="Arial"/>
+          <w:sz w:val="24"/>
+          <w:szCs w:val="24"/>
+          <w:lang w:val="es-CO"/>
+        </w:rPr>
+        <w:t>(</w:t>
+      </w:r>
+      <w:proofErr w:type="spellStart"/>
+      <w:r>
+        <w:rPr>
+          <w:rFonts w:ascii="Arial" w:hAnsi="Arial" w:cs="Arial"/>
+          <w:sz w:val="24"/>
+          <w:szCs w:val="24"/>
+          <w:lang w:val="es-CO"/>
+        </w:rPr>
+        <w:t>float</w:t>
+      </w:r>
+      <w:proofErr w:type="spellEnd"/>
+      <w:r>
+        <w:rPr>
+          <w:rFonts w:ascii="Arial" w:hAnsi="Arial" w:cs="Arial"/>
+          <w:sz w:val="24"/>
+          <w:szCs w:val="24"/>
+          <w:lang w:val="es-CO"/>
+        </w:rPr>
+        <w:t>)</w:t>
+      </w:r>
+      <w:r>
+        <w:rPr>
+          <w:rFonts w:ascii="Arial" w:hAnsi="Arial" w:cs="Arial"/>
+          <w:sz w:val="24"/>
+          <w:szCs w:val="24"/>
+          <w:lang w:val="es-CO"/>
+        </w:rPr>
+        <w:t xml:space="preserve">, </w:t>
+      </w:r>
+      <w:proofErr w:type="spellStart"/>
+      <w:r>
+        <w:rPr>
+          <w:rFonts w:ascii="Arial" w:hAnsi="Arial" w:cs="Arial"/>
+          <w:sz w:val="24"/>
+          <w:szCs w:val="24"/>
+          <w:lang w:val="es-CO"/>
+        </w:rPr>
+        <w:t>litrosPremium</w:t>
+      </w:r>
+      <w:proofErr w:type="spellEnd"/>
+      <w:r>
+        <w:rPr>
+          <w:rFonts w:ascii="Arial" w:hAnsi="Arial" w:cs="Arial"/>
+          <w:sz w:val="24"/>
+          <w:szCs w:val="24"/>
+          <w:lang w:val="es-CO"/>
+        </w:rPr>
+        <w:t>(</w:t>
+      </w:r>
+      <w:proofErr w:type="spellStart"/>
+      <w:r>
+        <w:rPr>
+          <w:rFonts w:ascii="Arial" w:hAnsi="Arial" w:cs="Arial"/>
+          <w:sz w:val="24"/>
+          <w:szCs w:val="24"/>
+          <w:lang w:val="es-CO"/>
+        </w:rPr>
+        <w:t>float</w:t>
+      </w:r>
+      <w:proofErr w:type="spellEnd"/>
+      <w:r>
+        <w:rPr>
+          <w:rFonts w:ascii="Arial" w:hAnsi="Arial" w:cs="Arial"/>
+          <w:sz w:val="24"/>
+          <w:szCs w:val="24"/>
+          <w:lang w:val="es-CO"/>
+        </w:rPr>
+        <w:t>)</w:t>
+      </w:r>
+      <w:r>
+        <w:rPr>
+          <w:rFonts w:ascii="Arial" w:hAnsi="Arial" w:cs="Arial"/>
+          <w:sz w:val="24"/>
+          <w:szCs w:val="24"/>
+          <w:lang w:val="es-CO"/>
+        </w:rPr>
+        <w:t xml:space="preserve">, </w:t>
+      </w:r>
+      <w:proofErr w:type="spellStart"/>
+      <w:r>
+        <w:rPr>
+          <w:rFonts w:ascii="Arial" w:hAnsi="Arial" w:cs="Arial"/>
+          <w:sz w:val="24"/>
+          <w:szCs w:val="24"/>
+          <w:lang w:val="es-CO"/>
+        </w:rPr>
+        <w:t>litrosEcoExtra</w:t>
+      </w:r>
+      <w:proofErr w:type="spellEnd"/>
+      <w:r>
+        <w:rPr>
+          <w:rFonts w:ascii="Arial" w:hAnsi="Arial" w:cs="Arial"/>
+          <w:sz w:val="24"/>
+          <w:szCs w:val="24"/>
+          <w:lang w:val="es-CO"/>
+        </w:rPr>
+        <w:t>(</w:t>
+      </w:r>
+      <w:proofErr w:type="spellStart"/>
+      <w:r>
+        <w:rPr>
+          <w:rFonts w:ascii="Arial" w:hAnsi="Arial" w:cs="Arial"/>
+          <w:sz w:val="24"/>
+          <w:szCs w:val="24"/>
+          <w:lang w:val="es-CO"/>
+        </w:rPr>
+        <w:t>float</w:t>
+      </w:r>
+      <w:proofErr w:type="spellEnd"/>
+      <w:r>
+        <w:rPr>
+          <w:rFonts w:ascii="Arial" w:hAnsi="Arial" w:cs="Arial"/>
+          <w:sz w:val="24"/>
+          <w:szCs w:val="24"/>
+          <w:lang w:val="es-CO"/>
+        </w:rPr>
+        <w:t>)</w:t>
+      </w:r>
+      <w:r>
+        <w:rPr>
+          <w:rFonts w:ascii="Arial" w:hAnsi="Arial" w:cs="Arial"/>
+          <w:sz w:val="24"/>
+          <w:szCs w:val="24"/>
+          <w:lang w:val="es-CO"/>
+        </w:rPr>
+        <w:t>.</w:t>
+      </w:r>
+    </w:p>
+    <w:p>
+      <w:pPr>
+        <w:spacing w:before="100" w:beforeAutospacing="1" w:after="100" w:afterAutospacing="1" w:line="240" w:lineRule="auto"/>
+        <w:rPr>
+          <w:rFonts w:ascii="Times New Roman" w:eastAsia="Times New Roman" w:hAnsi="Times New Roman" w:cs="Times New Roman"/>
+          <w:sz w:val="24"/>
+          <w:szCs w:val="24"/>
+          <w:lang w:val="es-ES"/>
+        </w:rPr>
+      </w:pPr>
+      <w:r>
+        <w:rPr>
+          <w:rFonts w:ascii="Arial" w:hAnsi="Arial" w:cs="Arial"/>
+          <w:b/>
+          <w:sz w:val="28"/>
+          <w:szCs w:val="24"/>
+          <w:lang w:val="es-ES"/>
+        </w:rPr>
+        <w:t>-</w:t>
+      </w:r>
+      <w:r>
+        <w:rPr>
+          <w:rFonts w:ascii="Arial" w:hAnsi="Arial" w:cs="Arial"/>
+          <w:b/>
+          <w:sz w:val="28"/>
+          <w:szCs w:val="24"/>
+          <w:lang w:val="es-CO"/>
+        </w:rPr>
+        <w:t>Métodos:</w:t>
+      </w:r>
+      <w:r>
+        <w:rPr>
+          <w:rFonts w:ascii="Times New Roman" w:eastAsia="Times New Roman" w:hAnsi="Times New Roman" w:cs="Times New Roman"/>
+          <w:sz w:val="24"/>
+          <w:szCs w:val="24"/>
+          <w:lang w:val="es-ES"/>
+        </w:rPr>
+        <w:t xml:space="preserve"> </w:t>
+      </w:r>
+      <w:proofErr w:type="spellStart"/>
+      <w:proofErr w:type="gramStart"/>
+      <w:r>
+        <w:rPr>
+          <w:rFonts w:ascii="Arial" w:hAnsi="Arial" w:cs="Arial"/>
+          <w:sz w:val="24"/>
+          <w:szCs w:val="24"/>
+          <w:lang w:val="es-CO"/>
+        </w:rPr>
+        <w:t>asignarCapacidad</w:t>
+      </w:r>
+      <w:proofErr w:type="spellEnd"/>
+      <w:r>
+        <w:rPr>
+          <w:rFonts w:ascii="Arial" w:hAnsi="Arial" w:cs="Arial"/>
+          <w:sz w:val="24"/>
+          <w:szCs w:val="24"/>
+          <w:lang w:val="es-CO"/>
+        </w:rPr>
+        <w:t>(</w:t>
+      </w:r>
+      <w:proofErr w:type="gramEnd"/>
+      <w:r>
+        <w:rPr>
+          <w:rFonts w:ascii="Arial" w:hAnsi="Arial" w:cs="Arial"/>
+          <w:sz w:val="24"/>
+          <w:szCs w:val="24"/>
+          <w:lang w:val="es-CO"/>
+        </w:rPr>
+        <w:t xml:space="preserve">), </w:t>
+      </w:r>
+      <w:proofErr w:type="spellStart"/>
+      <w:r>
+        <w:rPr>
+          <w:rFonts w:ascii="Arial" w:hAnsi="Arial" w:cs="Arial"/>
+          <w:sz w:val="24"/>
+          <w:szCs w:val="24"/>
+          <w:lang w:val="es-CO"/>
+        </w:rPr>
+        <w:t>venderCombustible</w:t>
+      </w:r>
+      <w:proofErr w:type="spellEnd"/>
+      <w:r>
+        <w:rPr>
+          <w:rFonts w:ascii="Arial" w:hAnsi="Arial" w:cs="Arial"/>
+          <w:sz w:val="24"/>
+          <w:szCs w:val="24"/>
+          <w:lang w:val="es-CO"/>
+        </w:rPr>
+        <w:t xml:space="preserve">(), </w:t>
+      </w:r>
+      <w:proofErr w:type="spellStart"/>
+      <w:r>
+        <w:rPr>
+          <w:rFonts w:ascii="Arial" w:hAnsi="Arial" w:cs="Arial"/>
+          <w:sz w:val="24"/>
+          <w:szCs w:val="24"/>
+          <w:lang w:val="es-CO"/>
+        </w:rPr>
+        <w:t>mostrarCapacidad</w:t>
+      </w:r>
+      <w:proofErr w:type="spellEnd"/>
+      <w:r>
+        <w:rPr>
+          <w:rFonts w:ascii="Arial" w:hAnsi="Arial" w:cs="Arial"/>
+          <w:sz w:val="24"/>
+          <w:szCs w:val="24"/>
+          <w:lang w:val="es-CO"/>
+        </w:rPr>
+        <w:t xml:space="preserve">(), </w:t>
+      </w:r>
+      <w:proofErr w:type="spellStart"/>
+      <w:r>
+        <w:rPr>
+          <w:rFonts w:ascii="Arial" w:hAnsi="Arial" w:cs="Arial"/>
+          <w:sz w:val="24"/>
+          <w:szCs w:val="24"/>
+          <w:lang w:val="es-CO"/>
+        </w:rPr>
+        <w:t>reportarVentas</w:t>
+      </w:r>
+      <w:proofErr w:type="spellEnd"/>
+      <w:r>
+        <w:rPr>
+          <w:rFonts w:ascii="Arial" w:hAnsi="Arial" w:cs="Arial"/>
+          <w:sz w:val="24"/>
+          <w:szCs w:val="24"/>
+          <w:lang w:val="es-CO"/>
+        </w:rPr>
+        <w:t xml:space="preserve">(), </w:t>
+      </w:r>
+      <w:proofErr w:type="spellStart"/>
+      <w:r>
+        <w:rPr>
+          <w:rFonts w:ascii="Arial" w:hAnsi="Arial" w:cs="Arial"/>
+          <w:sz w:val="24"/>
+          <w:szCs w:val="24"/>
+          <w:lang w:val="es-CO"/>
+        </w:rPr>
+        <w:t>verificarCombustible</w:t>
+      </w:r>
+      <w:proofErr w:type="spellEnd"/>
+      <w:r>
+        <w:rPr>
+          <w:rFonts w:ascii="Arial" w:hAnsi="Arial" w:cs="Arial"/>
+          <w:sz w:val="24"/>
+          <w:szCs w:val="24"/>
+          <w:lang w:val="es-CO"/>
+        </w:rPr>
+        <w:t>().</w:t>
+      </w:r>
+    </w:p>
+    <w:p>
+      <w:pPr>
+        <w:rPr>
+          <w:rFonts w:ascii="Arial" w:hAnsi="Arial" w:cs="Arial"/>
+          <w:b/>
+          <w:sz w:val="24"/>
+          <w:szCs w:val="24"/>
+          <w:lang w:val="es-ES"/>
+        </w:rPr>
+      </w:pPr>
+    </w:p>
+    <w:p>
+      <w:pPr>
+        <w:rPr>
+          <w:rFonts w:ascii="Arial" w:hAnsi="Arial" w:cs="Arial"/>
+          <w:b/>
+          <w:sz w:val="28"/>
+          <w:szCs w:val="24"/>
+          <w:lang w:val="es-CO"/>
+        </w:rPr>
+      </w:pPr>
+      <w:r>
+        <w:rPr>
+          <w:rFonts w:ascii="Arial" w:hAnsi="Arial" w:cs="Arial"/>
+          <w:b/>
+          <w:sz w:val="28"/>
+          <w:szCs w:val="24"/>
+          <w:lang w:val="es-CO"/>
+        </w:rPr>
+        <w:t>Clase venta:</w:t>
+      </w:r>
+    </w:p>
+    <w:p>
+      <w:pPr>
+        <w:rPr>
+          <w:rFonts w:ascii="Arial" w:hAnsi="Arial" w:cs="Arial"/>
+          <w:sz w:val="24"/>
+          <w:szCs w:val="24"/>
+          <w:lang w:val="es-CO"/>
+        </w:rPr>
+      </w:pPr>
+      <w:r>
+        <w:rPr>
+          <w:rFonts w:ascii="Arial" w:hAnsi="Arial" w:cs="Arial"/>
+          <w:b/>
+          <w:sz w:val="24"/>
+          <w:szCs w:val="24"/>
+          <w:lang w:val="es-CO"/>
+        </w:rPr>
+        <w:t>-Atributos:</w:t>
+      </w:r>
+      <w:r>
+        <w:rPr>
+          <w:rStyle w:val="Ttulo3Car"/>
+          <w:rFonts w:eastAsiaTheme="minorHAnsi"/>
+          <w:lang w:val="es-ES"/>
+        </w:rPr>
+        <w:t xml:space="preserve"> </w:t>
+      </w:r>
+      <w:r>
+        <w:rPr>
+          <w:rFonts w:ascii="Arial" w:hAnsi="Arial" w:cs="Arial"/>
+          <w:sz w:val="24"/>
+          <w:szCs w:val="24"/>
+          <w:lang w:val="es-CO"/>
+        </w:rPr>
+        <w:t>fecha</w:t>
+      </w:r>
+      <w:r>
+        <w:rPr>
+          <w:rFonts w:ascii="Arial" w:hAnsi="Arial" w:cs="Arial"/>
+          <w:sz w:val="24"/>
+          <w:szCs w:val="24"/>
+          <w:lang w:val="es-CO"/>
+        </w:rPr>
+        <w:t xml:space="preserve">, </w:t>
+      </w:r>
+      <w:r>
+        <w:rPr>
+          <w:rFonts w:ascii="Arial" w:hAnsi="Arial" w:cs="Arial"/>
+          <w:sz w:val="24"/>
+          <w:szCs w:val="24"/>
+          <w:lang w:val="es-CO"/>
+        </w:rPr>
+        <w:t>hora</w:t>
+      </w:r>
+      <w:r>
+        <w:rPr>
+          <w:rFonts w:ascii="Arial" w:hAnsi="Arial" w:cs="Arial"/>
+          <w:sz w:val="24"/>
+          <w:szCs w:val="24"/>
+          <w:lang w:val="es-CO"/>
+        </w:rPr>
+        <w:t xml:space="preserve">, </w:t>
+      </w:r>
+      <w:r>
+        <w:rPr>
+          <w:rFonts w:ascii="Arial" w:hAnsi="Arial" w:cs="Arial"/>
+          <w:sz w:val="24"/>
+          <w:szCs w:val="24"/>
+          <w:lang w:val="es-CO"/>
+        </w:rPr>
+        <w:t>cantidad</w:t>
+      </w:r>
+      <w:r>
+        <w:rPr>
+          <w:rFonts w:ascii="Arial" w:hAnsi="Arial" w:cs="Arial"/>
+          <w:sz w:val="24"/>
+          <w:szCs w:val="24"/>
+          <w:lang w:val="es-CO"/>
+        </w:rPr>
+        <w:t>(</w:t>
+      </w:r>
+      <w:proofErr w:type="spellStart"/>
+      <w:r>
+        <w:rPr>
+          <w:rFonts w:ascii="Arial" w:hAnsi="Arial" w:cs="Arial"/>
+          <w:sz w:val="24"/>
+          <w:szCs w:val="24"/>
+          <w:lang w:val="es-CO"/>
+        </w:rPr>
+        <w:t>float</w:t>
+      </w:r>
+      <w:proofErr w:type="spellEnd"/>
+      <w:r>
+        <w:rPr>
+          <w:rFonts w:ascii="Arial" w:hAnsi="Arial" w:cs="Arial"/>
+          <w:sz w:val="24"/>
+          <w:szCs w:val="24"/>
+          <w:lang w:val="es-CO"/>
+        </w:rPr>
+        <w:t>)</w:t>
+      </w:r>
+      <w:r>
+        <w:rPr>
+          <w:rFonts w:ascii="Arial" w:hAnsi="Arial" w:cs="Arial"/>
+          <w:sz w:val="24"/>
+          <w:szCs w:val="24"/>
+          <w:lang w:val="es-CO"/>
+        </w:rPr>
+        <w:t xml:space="preserve">, </w:t>
+      </w:r>
+      <w:proofErr w:type="spellStart"/>
+      <w:r>
+        <w:rPr>
+          <w:rFonts w:ascii="Arial" w:hAnsi="Arial" w:cs="Arial"/>
+          <w:sz w:val="24"/>
+          <w:szCs w:val="24"/>
+          <w:lang w:val="es-CO"/>
+        </w:rPr>
+        <w:t>tipoCombustible</w:t>
+      </w:r>
       <w:bookmarkStart w:id="0" w:name="_GoBack"/>
       <w:bookmarkEnd w:id="0"/>
+      <w:proofErr w:type="spellEnd"/>
+      <w:r>
+        <w:rPr>
+          <w:rFonts w:ascii="Arial" w:hAnsi="Arial" w:cs="Arial"/>
+          <w:sz w:val="24"/>
+          <w:szCs w:val="24"/>
+          <w:lang w:val="es-CO"/>
+        </w:rPr>
+        <w:t xml:space="preserve">, </w:t>
+      </w:r>
+      <w:proofErr w:type="spellStart"/>
+      <w:r>
+        <w:rPr>
+          <w:rFonts w:ascii="Arial" w:hAnsi="Arial" w:cs="Arial"/>
+          <w:sz w:val="24"/>
+          <w:szCs w:val="24"/>
+          <w:lang w:val="es-CO"/>
+        </w:rPr>
+        <w:t>metodoPago</w:t>
+      </w:r>
+      <w:proofErr w:type="spellEnd"/>
+      <w:r>
+        <w:rPr>
+          <w:rFonts w:ascii="Arial" w:hAnsi="Arial" w:cs="Arial"/>
+          <w:sz w:val="24"/>
+          <w:szCs w:val="24"/>
+          <w:lang w:val="es-CO"/>
+        </w:rPr>
+        <w:t>.</w:t>
+      </w:r>
+    </w:p>
+    <w:p>
+      <w:pPr>
+        <w:rPr>
+          <w:rFonts w:ascii="Arial" w:hAnsi="Arial" w:cs="Arial"/>
+          <w:sz w:val="24"/>
+          <w:szCs w:val="24"/>
+          <w:lang w:val="es-CO"/>
+        </w:rPr>
+      </w:pPr>
+      <w:r>
+        <w:rPr>
+          <w:rFonts w:ascii="Arial" w:hAnsi="Arial" w:cs="Arial"/>
+          <w:sz w:val="24"/>
+          <w:szCs w:val="24"/>
+          <w:lang w:val="es-CO"/>
+        </w:rPr>
+        <w:t>-</w:t>
+      </w:r>
+      <w:r>
+        <w:rPr>
+          <w:rFonts w:ascii="Arial" w:hAnsi="Arial" w:cs="Arial"/>
+          <w:b/>
+          <w:sz w:val="24"/>
+          <w:szCs w:val="24"/>
+          <w:lang w:val="es-CO"/>
+        </w:rPr>
+        <w:t>Métodos:</w:t>
+      </w:r>
+      <w:r>
+        <w:rPr>
+          <w:rFonts w:ascii="Arial" w:hAnsi="Arial" w:cs="Arial"/>
+          <w:sz w:val="24"/>
+          <w:szCs w:val="24"/>
+          <w:lang w:val="es-CO"/>
+        </w:rPr>
+        <w:t xml:space="preserve"> </w:t>
+      </w:r>
+      <w:proofErr w:type="gramStart"/>
+      <w:r>
+        <w:rPr>
+          <w:rFonts w:ascii="Arial" w:hAnsi="Arial" w:cs="Arial"/>
+          <w:sz w:val="24"/>
+          <w:szCs w:val="24"/>
+          <w:lang w:val="es-CO"/>
+        </w:rPr>
+        <w:t>registrar(</w:t>
+      </w:r>
+      <w:proofErr w:type="gramEnd"/>
+      <w:r>
+        <w:rPr>
+          <w:rFonts w:ascii="Arial" w:hAnsi="Arial" w:cs="Arial"/>
+          <w:sz w:val="24"/>
+          <w:szCs w:val="24"/>
+          <w:lang w:val="es-CO"/>
+        </w:rPr>
+        <w:t>),</w:t>
+      </w:r>
+    </w:p>
+    <w:p>
+      <w:pPr>
+        <w:rPr>
+          <w:rFonts w:ascii="Arial" w:hAnsi="Arial" w:cs="Arial"/>
+          <w:b/>
+          <w:sz w:val="24"/>
+          <w:szCs w:val="24"/>
+          <w:lang w:val="es-CO"/>
+        </w:rPr>
+      </w:pPr>
+    </w:p>
+    <w:p>
+      <w:pPr>
+        <w:rPr>
+          <w:rFonts w:ascii="Arial" w:hAnsi="Arial" w:cs="Arial"/>
+          <w:b/>
+          <w:sz w:val="24"/>
+          <w:szCs w:val="24"/>
+          <w:lang w:val="es-CO"/>
+        </w:rPr>
+      </w:pPr>
+    </w:p>
+    <w:p>
+      <w:pPr>
+        <w:rPr>
+          <w:rFonts w:ascii="Arial" w:hAnsi="Arial" w:cs="Arial"/>
+          <w:b/>
+          <w:sz w:val="24"/>
+          <w:szCs w:val="24"/>
+          <w:lang w:val="es-CO"/>
+        </w:rPr>
+      </w:pPr>
+    </w:p>
+    <w:p>
+      <w:pPr>
+        <w:rPr>
+          <w:rFonts w:ascii="Arial" w:hAnsi="Arial" w:cs="Arial"/>
+          <w:b/>
+          <w:sz w:val="24"/>
+          <w:szCs w:val="24"/>
+          <w:lang w:val="es-CO"/>
+        </w:rPr>
+      </w:pPr>
+    </w:p>
+    <w:p>
+      <w:pPr>
+        <w:rPr>
+          <w:rFonts w:ascii="Arial" w:hAnsi="Arial" w:cs="Arial"/>
+          <w:b/>
+          <w:sz w:val="24"/>
+          <w:szCs w:val="24"/>
+          <w:lang w:val="es-CO"/>
+        </w:rPr>
+      </w:pPr>
     </w:p>
     <w:sectPr>
       <w:pgSz w:w="12240" w:h="15840"/>
@@ -1154,6 +3177,119 @@
     </w:lvl>
   </w:abstractNum>
   <w:abstractNum w:abstractNumId="4" w15:restartNumberingAfterBreak="0">
+    <w:nsid w:val="231468FA"/>
+    <w:multiLevelType w:val="hybridMultilevel"/>
+    <w:tmpl w:val="AEC44536"/>
+    <w:lvl w:ilvl="0" w:tplc="0409000B">
+      <w:start w:val="1"/>
+      <w:numFmt w:val="bullet"/>
+      <w:lvlText w:val=""/>
+      <w:lvlJc w:val="left"/>
+      <w:pPr>
+        <w:ind w:left="720" w:hanging="360"/>
+      </w:pPr>
+      <w:rPr>
+        <w:rFonts w:ascii="Wingdings" w:hAnsi="Wingdings" w:hint="default"/>
+      </w:rPr>
+    </w:lvl>
+    <w:lvl w:ilvl="1" w:tplc="04090003" w:tentative="1">
+      <w:start w:val="1"/>
+      <w:numFmt w:val="bullet"/>
+      <w:lvlText w:val="o"/>
+      <w:lvlJc w:val="left"/>
+      <w:pPr>
+        <w:ind w:left="1440" w:hanging="360"/>
+      </w:pPr>
+      <w:rPr>
+        <w:rFonts w:ascii="Courier New" w:hAnsi="Courier New" w:cs="Courier New" w:hint="default"/>
+      </w:rPr>
+    </w:lvl>
+    <w:lvl w:ilvl="2" w:tplc="04090005" w:tentative="1">
+      <w:start w:val="1"/>
+      <w:numFmt w:val="bullet"/>
+      <w:lvlText w:val=""/>
+      <w:lvlJc w:val="left"/>
+      <w:pPr>
+        <w:ind w:left="2160" w:hanging="360"/>
+      </w:pPr>
+      <w:rPr>
+        <w:rFonts w:ascii="Wingdings" w:hAnsi="Wingdings" w:hint="default"/>
+      </w:rPr>
+    </w:lvl>
+    <w:lvl w:ilvl="3" w:tplc="04090001" w:tentative="1">
+      <w:start w:val="1"/>
+      <w:numFmt w:val="bullet"/>
+      <w:lvlText w:val=""/>
+      <w:lvlJc w:val="left"/>
+      <w:pPr>
+        <w:ind w:left="2880" w:hanging="360"/>
+      </w:pPr>
+      <w:rPr>
+        <w:rFonts w:ascii="Symbol" w:hAnsi="Symbol" w:hint="default"/>
+      </w:rPr>
+    </w:lvl>
+    <w:lvl w:ilvl="4" w:tplc="04090003" w:tentative="1">
+      <w:start w:val="1"/>
+      <w:numFmt w:val="bullet"/>
+      <w:lvlText w:val="o"/>
+      <w:lvlJc w:val="left"/>
+      <w:pPr>
+        <w:ind w:left="3600" w:hanging="360"/>
+      </w:pPr>
+      <w:rPr>
+        <w:rFonts w:ascii="Courier New" w:hAnsi="Courier New" w:cs="Courier New" w:hint="default"/>
+      </w:rPr>
+    </w:lvl>
+    <w:lvl w:ilvl="5" w:tplc="04090005" w:tentative="1">
+      <w:start w:val="1"/>
+      <w:numFmt w:val="bullet"/>
+      <w:lvlText w:val=""/>
+      <w:lvlJc w:val="left"/>
+      <w:pPr>
+        <w:ind w:left="4320" w:hanging="360"/>
+      </w:pPr>
+      <w:rPr>
+        <w:rFonts w:ascii="Wingdings" w:hAnsi="Wingdings" w:hint="default"/>
+      </w:rPr>
+    </w:lvl>
+    <w:lvl w:ilvl="6" w:tplc="04090001" w:tentative="1">
+      <w:start w:val="1"/>
+      <w:numFmt w:val="bullet"/>
+      <w:lvlText w:val=""/>
+      <w:lvlJc w:val="left"/>
+      <w:pPr>
+        <w:ind w:left="5040" w:hanging="360"/>
+      </w:pPr>
+      <w:rPr>
+        <w:rFonts w:ascii="Symbol" w:hAnsi="Symbol" w:hint="default"/>
+      </w:rPr>
+    </w:lvl>
+    <w:lvl w:ilvl="7" w:tplc="04090003" w:tentative="1">
+      <w:start w:val="1"/>
+      <w:numFmt w:val="bullet"/>
+      <w:lvlText w:val="o"/>
+      <w:lvlJc w:val="left"/>
+      <w:pPr>
+        <w:ind w:left="5760" w:hanging="360"/>
+      </w:pPr>
+      <w:rPr>
+        <w:rFonts w:ascii="Courier New" w:hAnsi="Courier New" w:cs="Courier New" w:hint="default"/>
+      </w:rPr>
+    </w:lvl>
+    <w:lvl w:ilvl="8" w:tplc="04090005" w:tentative="1">
+      <w:start w:val="1"/>
+      <w:numFmt w:val="bullet"/>
+      <w:lvlText w:val=""/>
+      <w:lvlJc w:val="left"/>
+      <w:pPr>
+        <w:ind w:left="6480" w:hanging="360"/>
+      </w:pPr>
+      <w:rPr>
+        <w:rFonts w:ascii="Wingdings" w:hAnsi="Wingdings" w:hint="default"/>
+      </w:rPr>
+    </w:lvl>
+  </w:abstractNum>
+  <w:abstractNum w:abstractNumId="5" w15:restartNumberingAfterBreak="0">
     <w:nsid w:val="326D2A31"/>
     <w:multiLevelType w:val="multilevel"/>
     <w:tmpl w:val="9C445EC0"/>
@@ -1302,7 +3438,156 @@
       </w:rPr>
     </w:lvl>
   </w:abstractNum>
-  <w:abstractNum w:abstractNumId="5" w15:restartNumberingAfterBreak="0">
+  <w:abstractNum w:abstractNumId="6" w15:restartNumberingAfterBreak="0">
+    <w:nsid w:val="37B43FDF"/>
+    <w:multiLevelType w:val="multilevel"/>
+    <w:tmpl w:val="24C62EB2"/>
+    <w:lvl w:ilvl="0">
+      <w:start w:val="1"/>
+      <w:numFmt w:val="bullet"/>
+      <w:lvlText w:val=""/>
+      <w:lvlJc w:val="left"/>
+      <w:pPr>
+        <w:tabs>
+          <w:tab w:val="num" w:pos="720"/>
+        </w:tabs>
+        <w:ind w:left="720" w:hanging="360"/>
+      </w:pPr>
+      <w:rPr>
+        <w:rFonts w:ascii="Symbol" w:hAnsi="Symbol" w:hint="default"/>
+        <w:sz w:val="20"/>
+      </w:rPr>
+    </w:lvl>
+    <w:lvl w:ilvl="1" w:tentative="1">
+      <w:start w:val="1"/>
+      <w:numFmt w:val="bullet"/>
+      <w:lvlText w:val="o"/>
+      <w:lvlJc w:val="left"/>
+      <w:pPr>
+        <w:tabs>
+          <w:tab w:val="num" w:pos="1440"/>
+        </w:tabs>
+        <w:ind w:left="1440" w:hanging="360"/>
+      </w:pPr>
+      <w:rPr>
+        <w:rFonts w:ascii="Courier New" w:hAnsi="Courier New" w:hint="default"/>
+        <w:sz w:val="20"/>
+      </w:rPr>
+    </w:lvl>
+    <w:lvl w:ilvl="2" w:tentative="1">
+      <w:start w:val="1"/>
+      <w:numFmt w:val="bullet"/>
+      <w:lvlText w:val=""/>
+      <w:lvlJc w:val="left"/>
+      <w:pPr>
+        <w:tabs>
+          <w:tab w:val="num" w:pos="2160"/>
+        </w:tabs>
+        <w:ind w:left="2160" w:hanging="360"/>
+      </w:pPr>
+      <w:rPr>
+        <w:rFonts w:ascii="Wingdings" w:hAnsi="Wingdings" w:hint="default"/>
+        <w:sz w:val="20"/>
+      </w:rPr>
+    </w:lvl>
+    <w:lvl w:ilvl="3" w:tentative="1">
+      <w:start w:val="1"/>
+      <w:numFmt w:val="bullet"/>
+      <w:lvlText w:val=""/>
+      <w:lvlJc w:val="left"/>
+      <w:pPr>
+        <w:tabs>
+          <w:tab w:val="num" w:pos="2880"/>
+        </w:tabs>
+        <w:ind w:left="2880" w:hanging="360"/>
+      </w:pPr>
+      <w:rPr>
+        <w:rFonts w:ascii="Wingdings" w:hAnsi="Wingdings" w:hint="default"/>
+        <w:sz w:val="20"/>
+      </w:rPr>
+    </w:lvl>
+    <w:lvl w:ilvl="4" w:tentative="1">
+      <w:start w:val="1"/>
+      <w:numFmt w:val="bullet"/>
+      <w:lvlText w:val=""/>
+      <w:lvlJc w:val="left"/>
+      <w:pPr>
+        <w:tabs>
+          <w:tab w:val="num" w:pos="3600"/>
+        </w:tabs>
+        <w:ind w:left="3600" w:hanging="360"/>
+      </w:pPr>
+      <w:rPr>
+        <w:rFonts w:ascii="Wingdings" w:hAnsi="Wingdings" w:hint="default"/>
+        <w:sz w:val="20"/>
+      </w:rPr>
+    </w:lvl>
+    <w:lvl w:ilvl="5" w:tentative="1">
+      <w:start w:val="1"/>
+      <w:numFmt w:val="bullet"/>
+      <w:lvlText w:val=""/>
+      <w:lvlJc w:val="left"/>
+      <w:pPr>
+        <w:tabs>
+          <w:tab w:val="num" w:pos="4320"/>
+        </w:tabs>
+        <w:ind w:left="4320" w:hanging="360"/>
+      </w:pPr>
+      <w:rPr>
+        <w:rFonts w:ascii="Wingdings" w:hAnsi="Wingdings" w:hint="default"/>
+        <w:sz w:val="20"/>
+      </w:rPr>
+    </w:lvl>
+    <w:lvl w:ilvl="6" w:tentative="1">
+      <w:start w:val="1"/>
+      <w:numFmt w:val="bullet"/>
+      <w:lvlText w:val=""/>
+      <w:lvlJc w:val="left"/>
+      <w:pPr>
+        <w:tabs>
+          <w:tab w:val="num" w:pos="5040"/>
+        </w:tabs>
+        <w:ind w:left="5040" w:hanging="360"/>
+      </w:pPr>
+      <w:rPr>
+        <w:rFonts w:ascii="Wingdings" w:hAnsi="Wingdings" w:hint="default"/>
+        <w:sz w:val="20"/>
+      </w:rPr>
+    </w:lvl>
+    <w:lvl w:ilvl="7" w:tentative="1">
+      <w:start w:val="1"/>
+      <w:numFmt w:val="bullet"/>
+      <w:lvlText w:val=""/>
+      <w:lvlJc w:val="left"/>
+      <w:pPr>
+        <w:tabs>
+          <w:tab w:val="num" w:pos="5760"/>
+        </w:tabs>
+        <w:ind w:left="5760" w:hanging="360"/>
+      </w:pPr>
+      <w:rPr>
+        <w:rFonts w:ascii="Wingdings" w:hAnsi="Wingdings" w:hint="default"/>
+        <w:sz w:val="20"/>
+      </w:rPr>
+    </w:lvl>
+    <w:lvl w:ilvl="8" w:tentative="1">
+      <w:start w:val="1"/>
+      <w:numFmt w:val="bullet"/>
+      <w:lvlText w:val=""/>
+      <w:lvlJc w:val="left"/>
+      <w:pPr>
+        <w:tabs>
+          <w:tab w:val="num" w:pos="6480"/>
+        </w:tabs>
+        <w:ind w:left="6480" w:hanging="360"/>
+      </w:pPr>
+      <w:rPr>
+        <w:rFonts w:ascii="Wingdings" w:hAnsi="Wingdings" w:hint="default"/>
+        <w:sz w:val="20"/>
+      </w:rPr>
+    </w:lvl>
+  </w:abstractNum>
+  <w:abstractNum w:abstractNumId="7" w15:restartNumberingAfterBreak="0">
     <w:nsid w:val="3C0841B7"/>
     <w:multiLevelType w:val="hybridMultilevel"/>
     <w:tmpl w:val="D6866958"/>
@@ -1415,7 +3700,7 @@
       </w:rPr>
     </w:lvl>
   </w:abstractNum>
-  <w:abstractNum w:abstractNumId="6" w15:restartNumberingAfterBreak="0">
+  <w:abstractNum w:abstractNumId="8" w15:restartNumberingAfterBreak="0">
     <w:nsid w:val="3C902B46"/>
     <w:multiLevelType w:val="multilevel"/>
     <w:tmpl w:val="BACCBFCC"/>
@@ -1528,7 +3813,7 @@
       </w:pPr>
     </w:lvl>
   </w:abstractNum>
-  <w:abstractNum w:abstractNumId="7" w15:restartNumberingAfterBreak="0">
+  <w:abstractNum w:abstractNumId="9" w15:restartNumberingAfterBreak="0">
     <w:nsid w:val="4DD65E04"/>
     <w:multiLevelType w:val="multilevel"/>
     <w:tmpl w:val="2884D3D4"/>
@@ -1677,7 +3962,7 @@
       </w:rPr>
     </w:lvl>
   </w:abstractNum>
-  <w:abstractNum w:abstractNumId="8" w15:restartNumberingAfterBreak="0">
+  <w:abstractNum w:abstractNumId="10" w15:restartNumberingAfterBreak="0">
     <w:nsid w:val="737B150A"/>
     <w:multiLevelType w:val="multilevel"/>
     <w:tmpl w:val="AC9A3254"/>
@@ -1833,25 +4118,31 @@
     <w:abstractNumId w:val="3"/>
   </w:num>
   <w:num w:numId="3">
-    <w:abstractNumId w:val="4"/>
+    <w:abstractNumId w:val="5"/>
   </w:num>
   <w:num w:numId="4">
-    <w:abstractNumId w:val="6"/>
+    <w:abstractNumId w:val="8"/>
   </w:num>
   <w:num w:numId="5">
-    <w:abstractNumId w:val="7"/>
+    <w:abstractNumId w:val="9"/>
   </w:num>
   <w:num w:numId="6">
-    <w:abstractNumId w:val="8"/>
+    <w:abstractNumId w:val="10"/>
   </w:num>
   <w:num w:numId="7">
     <w:abstractNumId w:val="0"/>
   </w:num>
   <w:num w:numId="8">
-    <w:abstractNumId w:val="5"/>
+    <w:abstractNumId w:val="7"/>
   </w:num>
   <w:num w:numId="9">
     <w:abstractNumId w:val="2"/>
+  </w:num>
+  <w:num w:numId="10">
+    <w:abstractNumId w:val="4"/>
+  </w:num>
+  <w:num w:numId="11">
+    <w:abstractNumId w:val="6"/>
   </w:num>
 </w:numbering>
 </file>
@@ -2390,6 +4681,19 @@
       <w:contextualSpacing/>
     </w:pPr>
   </w:style>
+  <w:style w:type="character" w:styleId="CdigoHTML">
+    <w:name w:val="HTML Code"/>
+    <w:basedOn w:val="Fuentedeprrafopredeter"/>
+    <w:uiPriority w:val="99"/>
+    <w:semiHidden/>
+    <w:unhideWhenUsed/>
+    <w:rsid w:val="00585545"/>
+    <w:rPr>
+      <w:rFonts w:ascii="Courier New" w:eastAsia="Times New Roman" w:hAnsi="Courier New" w:cs="Courier New"/>
+      <w:sz w:val="20"/>
+      <w:szCs w:val="20"/>
+    </w:rPr>
+  </w:style>
 </w:styles>
 </file>
 

</xml_diff>